<commit_message>
started finalising the documents
</commit_message>
<xml_diff>
--- a/Old/Projektplan/Projektplan.docx
+++ b/Old/Projektplan/Projektplan.docx
@@ -240,7 +240,7 @@
                                   <w:sdtContent>
                                     <w:p>
                                       <w:pPr>
-                                        <w:pStyle w:val="NoSpacing"/>
+                                        <w:pStyle w:val="KeinLeerraum"/>
                                         <w:spacing w:after="240"/>
                                         <w:jc w:val="right"/>
                                         <w:rPr>
@@ -265,7 +265,7 @@
                                 </w:sdt>
                                 <w:p>
                                   <w:pPr>
-                                    <w:pStyle w:val="NoSpacing"/>
+                                    <w:pStyle w:val="KeinLeerraum"/>
                                     <w:jc w:val="right"/>
                                     <w:rPr>
                                       <w:color w:val="44546A" w:themeColor="text2"/>
@@ -324,20 +324,20 @@
                   </wp:anchor>
                 </w:drawing>
               </mc:Choice>
-              <mc:Fallback xmlns:mv="urn:schemas-microsoft-com:mac:vml" xmlns:mo="http://schemas.microsoft.com/office/mac/office/2008/main">
+              <mc:Fallback>
                 <w:pict>
-                  <v:group w14:anchorId="502D1E1F" id="Group 454" o:spid="_x0000_s1026" alt="Title: Author and company name with crop mark graphic" style="position:absolute;margin-left:316.7pt;margin-top:0;width:367.9pt;height:265.7pt;z-index:251661312;mso-position-horizontal:right;mso-position-horizontal-relative:page;mso-position-vertical:bottom;mso-position-vertical-relative:page;mso-width-relative:margin;mso-height-relative:margin" coordsize="4671822,3374136" o:gfxdata="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">
-                    <v:group id="Group 455" o:spid="_x0000_s1027" style="position:absolute;left:2038350;width:2633472;height:3374136" coordsize="2628900,3371850" o:gfxdata="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">
-                      <v:shape id="Freeform 456" o:spid="_x0000_s1028" style="position:absolute;width:2133600;height:2867025;visibility:visible;mso-wrap-style:square;v-text-anchor:top" coordsize="1344,1806" o:gfxdata="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" path="m1344,1806l0,1806,,1641,1176,1641,1176,,1344,,1344,1806xe" fillcolor="#44546a [3215]" stroked="f">
+                  <v:group w14:anchorId="502D1E1F" id="Group 454" o:spid="_x0000_s1026" alt="Titel: Author and company name with crop mark graphic" style="position:absolute;margin-left:316.7pt;margin-top:0;width:367.9pt;height:265.7pt;z-index:251661312;mso-position-horizontal:right;mso-position-horizontal-relative:page;mso-position-vertical:bottom;mso-position-vertical-relative:page;mso-width-relative:margin;mso-height-relative:margin" coordsize="46718,33741" o:gfxdata="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">
+                    <v:group id="Group 455" o:spid="_x0000_s1027" style="position:absolute;left:20383;width:26335;height:33741" coordsize="26289,33718" o:gfxdata="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">
+                      <v:shape id="Freeform 456" o:spid="_x0000_s1028" style="position:absolute;width:21336;height:28670;visibility:visible;mso-wrap-style:square;v-text-anchor:top" coordsize="1344,1806" o:gfxdata="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" path="m1344,1806l,1806,,1641r1176,l1176,r168,l1344,1806xe" fillcolor="#44546a [3215]" stroked="f">
                         <v:path arrowok="t" o:connecttype="custom" o:connectlocs="2133600,2867025;0,2867025;0,2605088;1866900,2605088;1866900,0;2133600,0;2133600,2867025" o:connectangles="0,0,0,0,0,0,0"/>
                       </v:shape>
-                      <v:rect id="Rectangle 457" o:spid="_x0000_s1029" style="position:absolute;left:9525;width:2619375;height:3371850;visibility:visible;mso-wrap-style:square;v-text-anchor:middle" o:gfxdata="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" filled="f" stroked="f" strokeweight="1pt"/>
+                      <v:rect id="Rectangle 457" o:spid="_x0000_s1029" style="position:absolute;left:95;width:26194;height:33718;visibility:visible;mso-wrap-style:square;v-text-anchor:middle" o:gfxdata="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" filled="f" stroked="f" strokeweight="1pt"/>
                     </v:group>
-                    <v:shapetype id="_x0000_t202" coordsize="21600,21600" o:spt="202" path="m0,0l0,21600,21600,21600,21600,0xe">
+                    <v:shapetype id="_x0000_t202" coordsize="21600,21600" o:spt="202" path="m,l,21600r21600,l21600,xe">
                       <v:stroke joinstyle="miter"/>
                       <v:path gradientshapeok="t" o:connecttype="rect"/>
                     </v:shapetype>
-                    <v:shape id="Text Box 458" o:spid="_x0000_s1030" type="#_x0000_t202" style="position:absolute;top:1104900;width:3904218;height:1504950;visibility:visible;mso-wrap-style:square;v-text-anchor:bottom" o:gfxdata="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" filled="f" stroked="f" strokeweight=".5pt">
+                    <v:shape id="Text Box 458" o:spid="_x0000_s1030" type="#_x0000_t202" style="position:absolute;top:11049;width:39042;height:15049;visibility:visible;mso-wrap-style:square;v-text-anchor:bottom" o:gfxdata="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" filled="f" stroked="f" strokeweight=".5pt">
                       <v:textbox inset="0,0,36pt,36pt">
                         <w:txbxContent>
                           <w:sdt>
@@ -355,10 +355,11 @@
                               <w15:appearance w15:val="hidden"/>
                               <w:text/>
                             </w:sdtPr>
+                            <w:sdtEndPr/>
                             <w:sdtContent>
                               <w:p>
                                 <w:pPr>
-                                  <w:pStyle w:val="NoSpacing"/>
+                                  <w:pStyle w:val="KeinLeerraum"/>
                                   <w:spacing w:after="240"/>
                                   <w:jc w:val="right"/>
                                   <w:rPr>
@@ -383,7 +384,7 @@
                           </w:sdt>
                           <w:p>
                             <w:pPr>
-                              <w:pStyle w:val="NoSpacing"/>
+                              <w:pStyle w:val="KeinLeerraum"/>
                               <w:jc w:val="right"/>
                               <w:rPr>
                                 <w:color w:val="44546A" w:themeColor="text2"/>
@@ -407,6 +408,7 @@
                                 <w15:appearance w15:val="hidden"/>
                                 <w:text/>
                               </w:sdtPr>
+                              <w:sdtEndPr/>
                               <w:sdtContent>
                                 <w:r>
                                   <w:rPr>
@@ -646,7 +648,7 @@
                                   <w:sdtContent>
                                     <w:p>
                                       <w:pPr>
-                                        <w:pStyle w:val="NoSpacing"/>
+                                        <w:pStyle w:val="KeinLeerraum"/>
                                         <w:spacing w:after="240" w:line="216" w:lineRule="auto"/>
                                         <w:rPr>
                                           <w:rFonts w:asciiTheme="majorHAnsi" w:hAnsiTheme="majorHAnsi"/>
@@ -689,7 +691,7 @@
                                   <w:sdtContent>
                                     <w:p>
                                       <w:pPr>
-                                        <w:pStyle w:val="NoSpacing"/>
+                                        <w:pStyle w:val="KeinLeerraum"/>
                                         <w:spacing w:line="216" w:lineRule="auto"/>
                                         <w:rPr>
                                           <w:rFonts w:asciiTheme="majorHAnsi" w:hAnsiTheme="majorHAnsi"/>
@@ -733,16 +735,16 @@
                   </wp:anchor>
                 </w:drawing>
               </mc:Choice>
-              <mc:Fallback xmlns:mv="urn:schemas-microsoft-com:mac:vml" xmlns:mo="http://schemas.microsoft.com/office/mac/office/2008/main">
+              <mc:Fallback>
                 <w:pict>
-                  <v:group w14:anchorId="2D9C0AD6" id="Group 459" o:spid="_x0000_s1031" alt="Title: Title and subtitle with crop mark graphic" style="position:absolute;margin-left:0;margin-top:0;width:502.55pt;height:267.85pt;z-index:251660288;mso-position-horizontal:left;mso-position-horizontal-relative:page;mso-position-vertical:top;mso-position-vertical-relative:page;mso-width-relative:margin;mso-height-relative:margin" coordsize="6381750,3401568" o:gfxdata="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">
-                    <v:group id="Group 460" o:spid="_x0000_s1032" style="position:absolute;width:2642616;height:3401568" coordsize="2642616,3401568" o:gfxdata="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">
-                      <v:shape id="Freeform 461" o:spid="_x0000_s1033" style="position:absolute;left:504825;top:504825;width:2133600;height:2867025;visibility:visible;mso-wrap-style:square;v-text-anchor:top" coordsize="1344,1806" o:gfxdata="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" path="m168,1806l0,1806,,,1344,,1344,165,168,165,168,1806xe" fillcolor="#44546a [3215]" stroked="f">
+                  <v:group w14:anchorId="2D9C0AD6" id="Group 459" o:spid="_x0000_s1031" alt="Titel: Title and subtitle with crop mark graphic" style="position:absolute;margin-left:0;margin-top:0;width:502.55pt;height:267.85pt;z-index:251660288;mso-position-horizontal:left;mso-position-horizontal-relative:page;mso-position-vertical:top;mso-position-vertical-relative:page;mso-width-relative:margin;mso-height-relative:margin" coordsize="63817,34015" o:gfxdata="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">
+                    <v:group id="Group 460" o:spid="_x0000_s1032" style="position:absolute;width:26426;height:34015" coordsize="26426,34015" o:gfxdata="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">
+                      <v:shape id="Freeform 461" o:spid="_x0000_s1033" style="position:absolute;left:5048;top:5048;width:21336;height:28670;visibility:visible;mso-wrap-style:square;v-text-anchor:top" coordsize="1344,1806" o:gfxdata="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" path="m168,1806l,1806,,,1344,r,165l168,165r,1641xe" fillcolor="#44546a [3215]" stroked="f">
                         <v:path arrowok="t" o:connecttype="custom" o:connectlocs="266700,2867025;0,2867025;0,0;2133600,0;2133600,261938;266700,261938;266700,2867025" o:connectangles="0,0,0,0,0,0,0"/>
                       </v:shape>
-                      <v:rect id="Rectangle 462" o:spid="_x0000_s1034" style="position:absolute;width:2642616;height:3401568;visibility:visible;mso-wrap-style:square;v-text-anchor:middle" o:gfxdata="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" filled="f" stroked="f" strokeweight="1pt"/>
+                      <v:rect id="Rectangle 462" o:spid="_x0000_s1034" style="position:absolute;width:26426;height:34015;visibility:visible;mso-wrap-style:square;v-text-anchor:middle" o:gfxdata="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" filled="f" stroked="f" strokeweight="1pt"/>
                     </v:group>
-                    <v:shape id="Text Box 463" o:spid="_x0000_s1035" type="#_x0000_t202" style="position:absolute;left:771525;top:762000;width:5610225;height:2591435;visibility:visible;mso-wrap-style:square;v-text-anchor:bottom" o:gfxdata="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" filled="f" stroked="f" strokeweight=".5pt">
+                    <v:shape id="Text Box 463" o:spid="_x0000_s1035" type="#_x0000_t202" style="position:absolute;left:7715;top:7620;width:56102;height:25914;visibility:visible;mso-wrap-style:square;v-text-anchor:bottom" o:gfxdata="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" filled="f" stroked="f" strokeweight=".5pt">
                       <v:textbox inset="36pt,36pt,0,0">
                         <w:txbxContent>
                           <w:sdt>
@@ -762,10 +764,11 @@
                               <w15:appearance w15:val="hidden"/>
                               <w:text/>
                             </w:sdtPr>
+                            <w:sdtEndPr/>
                             <w:sdtContent>
                               <w:p>
                                 <w:pPr>
-                                  <w:pStyle w:val="NoSpacing"/>
+                                  <w:pStyle w:val="KeinLeerraum"/>
                                   <w:spacing w:after="240" w:line="216" w:lineRule="auto"/>
                                   <w:rPr>
                                     <w:rFonts w:asciiTheme="majorHAnsi" w:hAnsiTheme="majorHAnsi"/>
@@ -804,10 +807,11 @@
                               <w15:appearance w15:val="hidden"/>
                               <w:text/>
                             </w:sdtPr>
+                            <w:sdtEndPr/>
                             <w:sdtContent>
                               <w:p>
                                 <w:pPr>
-                                  <w:pStyle w:val="NoSpacing"/>
+                                  <w:pStyle w:val="KeinLeerraum"/>
                                   <w:spacing w:line="216" w:lineRule="auto"/>
                                   <w:rPr>
                                     <w:rFonts w:asciiTheme="majorHAnsi" w:hAnsiTheme="majorHAnsi"/>
@@ -901,7 +905,7 @@
                   </wp:anchor>
                 </w:drawing>
               </mc:Choice>
-              <mc:Fallback xmlns:mv="urn:schemas-microsoft-com:mac:vml" xmlns:mo="http://schemas.microsoft.com/office/mac/office/2008/main">
+              <mc:Fallback xmlns:mo="http://schemas.microsoft.com/office/mac/office/2008/main" xmlns:mv="urn:schemas-microsoft-com:mac:vml">
                 <w:pict>
                   <v:rect w14:anchorId="67D237A8" id="Rectangle 464" o:spid="_x0000_s1026" alt="Title: Color background" style="position:absolute;margin-left:0;margin-top:0;width:8in;height:756pt;z-index:-251657216;visibility:visible;mso-wrap-style:square;mso-width-percent:941;mso-height-percent:954;mso-wrap-distance-left:9pt;mso-wrap-distance-top:0;mso-wrap-distance-right:9pt;mso-wrap-distance-bottom:0;mso-position-horizontal:center;mso-position-horizontal-relative:page;mso-position-vertical:center;mso-position-vertical-relative:page;mso-width-percent:941;mso-height-percent:954;mso-width-relative:page;mso-height-relative:page;v-text-anchor:top" o:gfxdata="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" fillcolor="#e7e6e6 [3214]" stroked="f">
                     <w10:wrap anchorx="page" anchory="page"/>
@@ -930,7 +934,7 @@
     </w:sdt>
     <w:tbl>
       <w:tblPr>
-        <w:tblStyle w:val="TableGrid"/>
+        <w:tblStyle w:val="Tabellenraster"/>
         <w:tblW w:w="0" w:type="auto"/>
         <w:tblLook w:val="04A0" w:firstRow="1" w:lastRow="0" w:firstColumn="1" w:lastColumn="0" w:noHBand="0" w:noVBand="1"/>
       </w:tblPr>
@@ -1230,15 +1234,15 @@
                 <w:sz w:val="24"/>
                 <w:szCs w:val="24"/>
               </w:rPr>
-              <w:t>13</w:t>
-            </w:r>
-            <w:r>
-              <w:rPr>
-                <w:rFonts w:cstheme="minorHAnsi"/>
-                <w:sz w:val="24"/>
-                <w:szCs w:val="24"/>
-              </w:rPr>
-              <w:t>.01.2018</w:t>
+              <w:t>16.06</w:t>
+            </w:r>
+            <w:r>
+              <w:rPr>
+                <w:rFonts w:cstheme="minorHAnsi"/>
+                <w:sz w:val="24"/>
+                <w:szCs w:val="24"/>
+              </w:rPr>
+              <w:t>.2018</w:t>
             </w:r>
           </w:p>
         </w:tc>
@@ -1287,7 +1291,7 @@
                 <w:sz w:val="24"/>
                 <w:szCs w:val="24"/>
               </w:rPr>
-              <w:t>Überarbeitet</w:t>
+              <w:t>Final</w:t>
             </w:r>
           </w:p>
         </w:tc>
@@ -1448,7 +1452,7 @@
     </w:p>
     <w:tbl>
       <w:tblPr>
-        <w:tblStyle w:val="TableGrid"/>
+        <w:tblStyle w:val="Tabellenraster"/>
         <w:tblW w:w="0" w:type="auto"/>
         <w:tblLook w:val="04A0" w:firstRow="1" w:lastRow="0" w:firstColumn="1" w:lastColumn="0" w:noHBand="0" w:noVBand="1"/>
       </w:tblPr>
@@ -1735,6 +1739,83 @@
                 <w:rFonts w:cstheme="minorHAnsi"/>
               </w:rPr>
               <w:t>Mehr Tasks hinzugefügt, neu formatiert</w:t>
+            </w:r>
+          </w:p>
+        </w:tc>
+      </w:tr>
+      <w:tr>
+        <w:trPr>
+          <w:trHeight w:val="236"/>
+        </w:trPr>
+        <w:tc>
+          <w:tcPr>
+            <w:tcW w:w="1128" w:type="dxa"/>
+          </w:tcPr>
+          <w:p>
+            <w:pPr>
+              <w:rPr>
+                <w:rFonts w:cstheme="minorHAnsi"/>
+              </w:rPr>
+            </w:pPr>
+            <w:r>
+              <w:rPr>
+                <w:rFonts w:cstheme="minorHAnsi"/>
+              </w:rPr>
+              <w:t>2.1</w:t>
+            </w:r>
+          </w:p>
+        </w:tc>
+        <w:tc>
+          <w:tcPr>
+            <w:tcW w:w="1701" w:type="dxa"/>
+          </w:tcPr>
+          <w:p>
+            <w:pPr>
+              <w:rPr>
+                <w:rFonts w:cstheme="minorHAnsi"/>
+              </w:rPr>
+            </w:pPr>
+            <w:r>
+              <w:rPr>
+                <w:rFonts w:cstheme="minorHAnsi"/>
+              </w:rPr>
+              <w:t>16.06.2018</w:t>
+            </w:r>
+          </w:p>
+        </w:tc>
+        <w:tc>
+          <w:tcPr>
+            <w:tcW w:w="2125" w:type="dxa"/>
+          </w:tcPr>
+          <w:p>
+            <w:pPr>
+              <w:rPr>
+                <w:rFonts w:cstheme="minorHAnsi"/>
+              </w:rPr>
+            </w:pPr>
+            <w:r>
+              <w:rPr>
+                <w:rFonts w:cstheme="minorHAnsi"/>
+              </w:rPr>
+              <w:t>Josua Weber</w:t>
+            </w:r>
+          </w:p>
+        </w:tc>
+        <w:tc>
+          <w:tcPr>
+            <w:tcW w:w="4102" w:type="dxa"/>
+          </w:tcPr>
+          <w:p>
+            <w:pPr>
+              <w:rPr>
+                <w:rFonts w:cstheme="minorHAnsi"/>
+              </w:rPr>
+            </w:pPr>
+            <w:r>
+              <w:rPr>
+                <w:rFonts w:cstheme="minorHAnsi"/>
+              </w:rPr>
+              <w:t>Finalisierung</w:t>
             </w:r>
           </w:p>
         </w:tc>
@@ -1771,6 +1852,8 @@
           <w:lang w:val="de-DE"/>
         </w:rPr>
       </w:pPr>
+      <w:bookmarkStart w:id="0" w:name="_GoBack"/>
+      <w:bookmarkEnd w:id="0"/>
     </w:p>
     <w:p>
       <w:pPr>
@@ -2022,7 +2105,7 @@
       <w:sdtContent>
         <w:p>
           <w:pPr>
-            <w:pStyle w:val="TOCHeading"/>
+            <w:pStyle w:val="Inhaltsverzeichnisberschrift"/>
             <w:rPr>
               <w:rFonts w:asciiTheme="minorHAnsi" w:eastAsiaTheme="minorHAnsi" w:hAnsiTheme="minorHAnsi" w:cstheme="minorHAnsi"/>
               <w:color w:val="auto"/>
@@ -2055,7 +2138,7 @@
         </w:p>
         <w:p>
           <w:pPr>
-            <w:pStyle w:val="TOC1"/>
+            <w:pStyle w:val="Verzeichnis1"/>
             <w:tabs>
               <w:tab w:val="left" w:pos="720"/>
               <w:tab w:val="right" w:leader="dot" w:pos="9056"/>
@@ -2169,7 +2252,7 @@
         </w:p>
         <w:p>
           <w:pPr>
-            <w:pStyle w:val="TOC2"/>
+            <w:pStyle w:val="Verzeichnis2"/>
             <w:tabs>
               <w:tab w:val="right" w:leader="dot" w:pos="9056"/>
             </w:tabs>
@@ -2243,7 +2326,7 @@
         </w:p>
         <w:p>
           <w:pPr>
-            <w:pStyle w:val="TOC2"/>
+            <w:pStyle w:val="Verzeichnis2"/>
             <w:tabs>
               <w:tab w:val="right" w:leader="dot" w:pos="9056"/>
             </w:tabs>
@@ -2318,7 +2401,7 @@
         </w:p>
         <w:p>
           <w:pPr>
-            <w:pStyle w:val="TOC2"/>
+            <w:pStyle w:val="Verzeichnis2"/>
             <w:tabs>
               <w:tab w:val="right" w:leader="dot" w:pos="9056"/>
             </w:tabs>
@@ -2392,7 +2475,7 @@
         </w:p>
         <w:p>
           <w:pPr>
-            <w:pStyle w:val="TOC2"/>
+            <w:pStyle w:val="Verzeichnis2"/>
             <w:tabs>
               <w:tab w:val="right" w:leader="dot" w:pos="9056"/>
             </w:tabs>
@@ -2468,7 +2551,7 @@
         </w:p>
         <w:p>
           <w:pPr>
-            <w:pStyle w:val="TOC2"/>
+            <w:pStyle w:val="Verzeichnis2"/>
             <w:tabs>
               <w:tab w:val="right" w:leader="dot" w:pos="9056"/>
             </w:tabs>
@@ -2544,7 +2627,7 @@
         </w:p>
         <w:p>
           <w:pPr>
-            <w:pStyle w:val="TOC2"/>
+            <w:pStyle w:val="Verzeichnis2"/>
             <w:tabs>
               <w:tab w:val="right" w:leader="dot" w:pos="9056"/>
             </w:tabs>
@@ -2620,7 +2703,7 @@
         </w:p>
         <w:p>
           <w:pPr>
-            <w:pStyle w:val="TOC2"/>
+            <w:pStyle w:val="Verzeichnis2"/>
             <w:tabs>
               <w:tab w:val="right" w:leader="dot" w:pos="9056"/>
             </w:tabs>
@@ -2695,7 +2778,7 @@
         </w:p>
         <w:p>
           <w:pPr>
-            <w:pStyle w:val="TOC2"/>
+            <w:pStyle w:val="Verzeichnis2"/>
             <w:tabs>
               <w:tab w:val="right" w:leader="dot" w:pos="9056"/>
             </w:tabs>
@@ -2770,7 +2853,7 @@
         </w:p>
         <w:p>
           <w:pPr>
-            <w:pStyle w:val="TOC2"/>
+            <w:pStyle w:val="Verzeichnis2"/>
             <w:tabs>
               <w:tab w:val="right" w:leader="dot" w:pos="9056"/>
             </w:tabs>
@@ -2845,7 +2928,7 @@
         </w:p>
         <w:p>
           <w:pPr>
-            <w:pStyle w:val="TOC2"/>
+            <w:pStyle w:val="Verzeichnis2"/>
             <w:tabs>
               <w:tab w:val="right" w:leader="dot" w:pos="9056"/>
             </w:tabs>
@@ -2920,7 +3003,7 @@
         </w:p>
         <w:p>
           <w:pPr>
-            <w:pStyle w:val="TOC2"/>
+            <w:pStyle w:val="Verzeichnis2"/>
             <w:tabs>
               <w:tab w:val="right" w:leader="dot" w:pos="9056"/>
             </w:tabs>
@@ -2995,7 +3078,7 @@
         </w:p>
         <w:p>
           <w:pPr>
-            <w:pStyle w:val="TOC2"/>
+            <w:pStyle w:val="Verzeichnis2"/>
             <w:tabs>
               <w:tab w:val="right" w:leader="dot" w:pos="9056"/>
             </w:tabs>
@@ -3070,7 +3153,7 @@
         </w:p>
         <w:p>
           <w:pPr>
-            <w:pStyle w:val="TOC2"/>
+            <w:pStyle w:val="Verzeichnis2"/>
             <w:tabs>
               <w:tab w:val="right" w:leader="dot" w:pos="9056"/>
             </w:tabs>
@@ -3145,7 +3228,7 @@
         </w:p>
         <w:p>
           <w:pPr>
-            <w:pStyle w:val="TOC2"/>
+            <w:pStyle w:val="Verzeichnis2"/>
             <w:tabs>
               <w:tab w:val="right" w:leader="dot" w:pos="9056"/>
             </w:tabs>
@@ -3220,7 +3303,7 @@
         </w:p>
         <w:p>
           <w:pPr>
-            <w:pStyle w:val="TOC1"/>
+            <w:pStyle w:val="Verzeichnis1"/>
             <w:tabs>
               <w:tab w:val="right" w:leader="dot" w:pos="9056"/>
             </w:tabs>
@@ -3294,7 +3377,7 @@
         </w:p>
         <w:p>
           <w:pPr>
-            <w:pStyle w:val="TOC2"/>
+            <w:pStyle w:val="Verzeichnis2"/>
             <w:tabs>
               <w:tab w:val="right" w:leader="dot" w:pos="9056"/>
             </w:tabs>
@@ -3369,7 +3452,7 @@
         </w:p>
         <w:p>
           <w:pPr>
-            <w:pStyle w:val="TOC2"/>
+            <w:pStyle w:val="Verzeichnis2"/>
             <w:tabs>
               <w:tab w:val="right" w:leader="dot" w:pos="9056"/>
             </w:tabs>
@@ -3444,7 +3527,7 @@
         </w:p>
         <w:p>
           <w:pPr>
-            <w:pStyle w:val="TOC2"/>
+            <w:pStyle w:val="Verzeichnis2"/>
             <w:tabs>
               <w:tab w:val="right" w:leader="dot" w:pos="9056"/>
             </w:tabs>
@@ -3520,7 +3603,7 @@
         </w:p>
         <w:p>
           <w:pPr>
-            <w:pStyle w:val="TOC2"/>
+            <w:pStyle w:val="Verzeichnis2"/>
             <w:tabs>
               <w:tab w:val="right" w:leader="dot" w:pos="9056"/>
             </w:tabs>
@@ -3595,7 +3678,7 @@
         </w:p>
         <w:p>
           <w:pPr>
-            <w:pStyle w:val="TOC2"/>
+            <w:pStyle w:val="Verzeichnis2"/>
             <w:tabs>
               <w:tab w:val="right" w:leader="dot" w:pos="9056"/>
             </w:tabs>
@@ -3670,7 +3753,7 @@
         </w:p>
         <w:p>
           <w:pPr>
-            <w:pStyle w:val="TOC2"/>
+            <w:pStyle w:val="Verzeichnis2"/>
             <w:tabs>
               <w:tab w:val="right" w:leader="dot" w:pos="9056"/>
             </w:tabs>
@@ -3746,7 +3829,7 @@
         </w:p>
         <w:p>
           <w:pPr>
-            <w:pStyle w:val="TOC2"/>
+            <w:pStyle w:val="Verzeichnis2"/>
             <w:tabs>
               <w:tab w:val="right" w:leader="dot" w:pos="9056"/>
             </w:tabs>
@@ -3821,7 +3904,7 @@
         </w:p>
         <w:p>
           <w:pPr>
-            <w:pStyle w:val="TOC2"/>
+            <w:pStyle w:val="Verzeichnis2"/>
             <w:tabs>
               <w:tab w:val="right" w:leader="dot" w:pos="9056"/>
             </w:tabs>
@@ -3896,7 +3979,7 @@
         </w:p>
         <w:p>
           <w:pPr>
-            <w:pStyle w:val="TOC2"/>
+            <w:pStyle w:val="Verzeichnis2"/>
             <w:tabs>
               <w:tab w:val="right" w:leader="dot" w:pos="9056"/>
             </w:tabs>
@@ -3971,7 +4054,7 @@
         </w:p>
         <w:p>
           <w:pPr>
-            <w:pStyle w:val="TOC2"/>
+            <w:pStyle w:val="Verzeichnis2"/>
             <w:tabs>
               <w:tab w:val="right" w:leader="dot" w:pos="9056"/>
             </w:tabs>
@@ -4047,7 +4130,7 @@
         </w:p>
         <w:p>
           <w:pPr>
-            <w:pStyle w:val="TOC2"/>
+            <w:pStyle w:val="Verzeichnis2"/>
             <w:tabs>
               <w:tab w:val="right" w:leader="dot" w:pos="9056"/>
             </w:tabs>
@@ -4308,7 +4391,7 @@
     </w:p>
     <w:p>
       <w:pPr>
-        <w:pStyle w:val="Heading1"/>
+        <w:pStyle w:val="berschrift1"/>
         <w:numPr>
           <w:ilvl w:val="0"/>
           <w:numId w:val="1"/>
@@ -4317,21 +4400,21 @@
           <w:rFonts w:asciiTheme="minorHAnsi" w:hAnsiTheme="minorHAnsi" w:cstheme="minorHAnsi"/>
         </w:rPr>
       </w:pPr>
-      <w:bookmarkStart w:id="0" w:name="_Toc503648360"/>
+      <w:bookmarkStart w:id="1" w:name="_Toc503648360"/>
       <w:r>
         <w:rPr>
           <w:rFonts w:asciiTheme="minorHAnsi" w:hAnsiTheme="minorHAnsi" w:cstheme="minorHAnsi"/>
         </w:rPr>
         <w:t>Frontend</w:t>
       </w:r>
-      <w:bookmarkEnd w:id="0"/>
+      <w:bookmarkEnd w:id="1"/>
     </w:p>
     <w:p/>
     <w:p>
       <w:pPr>
-        <w:pStyle w:val="Heading2"/>
+        <w:pStyle w:val="berschrift2"/>
       </w:pPr>
-      <w:bookmarkStart w:id="1" w:name="_Toc503648361"/>
+      <w:bookmarkStart w:id="2" w:name="_Toc503648361"/>
       <w:r>
         <w:t xml:space="preserve">1.1 </w:t>
       </w:r>
@@ -4339,7 +4422,7 @@
       <w:r>
         <w:t>Allgemein</w:t>
       </w:r>
-      <w:bookmarkEnd w:id="1"/>
+      <w:bookmarkEnd w:id="2"/>
       <w:proofErr w:type="spellEnd"/>
     </w:p>
     <w:p/>
@@ -5031,12 +5114,12 @@
     </w:p>
     <w:p>
       <w:pPr>
-        <w:pStyle w:val="Heading2"/>
+        <w:pStyle w:val="berschrift2"/>
         <w:rPr>
           <w:lang w:val="de-DE"/>
         </w:rPr>
       </w:pPr>
-      <w:bookmarkStart w:id="2" w:name="_Toc503648362"/>
+      <w:bookmarkStart w:id="3" w:name="_Toc503648362"/>
       <w:r>
         <w:rPr>
           <w:lang w:val="de-DE"/>
@@ -5050,7 +5133,7 @@
         </w:rPr>
         <w:t>Boilerplate</w:t>
       </w:r>
-      <w:bookmarkEnd w:id="2"/>
+      <w:bookmarkEnd w:id="3"/>
       <w:proofErr w:type="spellEnd"/>
     </w:p>
     <w:p>
@@ -6333,9 +6416,9 @@
     </w:tbl>
     <w:p>
       <w:pPr>
-        <w:pStyle w:val="Heading2"/>
+        <w:pStyle w:val="berschrift2"/>
       </w:pPr>
-      <w:bookmarkStart w:id="3" w:name="_Toc503648363"/>
+      <w:bookmarkStart w:id="4" w:name="_Toc503648363"/>
       <w:r>
         <w:lastRenderedPageBreak/>
         <w:t xml:space="preserve">1.3 </w:t>
@@ -6344,7 +6427,7 @@
       <w:r>
         <w:t>Authentifizierung</w:t>
       </w:r>
-      <w:bookmarkEnd w:id="3"/>
+      <w:bookmarkEnd w:id="4"/>
       <w:proofErr w:type="spellEnd"/>
     </w:p>
     <w:p/>
@@ -6740,6 +6823,8 @@
       </w:tr>
       <w:tr>
         <w:trPr>
+          <w:gridAfter w:val="2"/>
+          <w:wAfter w:w="5421" w:type="dxa"/>
           <w:trHeight w:val="338"/>
         </w:trPr>
         <w:tc>
@@ -6765,106 +6850,6 @@
                 <w:rFonts w:cstheme="minorHAnsi"/>
               </w:rPr>
             </w:pPr>
-          </w:p>
-        </w:tc>
-        <w:tc>
-          <w:tcPr>
-            <w:tcW w:w="3364" w:type="dxa"/>
-            <w:tcBorders>
-              <w:top w:val="single" w:sz="4" w:space="0" w:color="BFBFBF"/>
-              <w:left w:val="single" w:sz="4" w:space="0" w:color="BFBFBF"/>
-              <w:bottom w:val="single" w:sz="4" w:space="0" w:color="BFBFBF"/>
-              <w:right w:val="single" w:sz="4" w:space="0" w:color="BFBFBF"/>
-            </w:tcBorders>
-            <w:shd w:val="clear" w:color="auto" w:fill="auto"/>
-            <w:tcMar>
-              <w:top w:w="80" w:type="dxa"/>
-              <w:left w:w="80" w:type="dxa"/>
-              <w:bottom w:w="80" w:type="dxa"/>
-              <w:right w:w="80" w:type="dxa"/>
-            </w:tcMar>
-            <w:vAlign w:val="bottom"/>
-          </w:tcPr>
-          <w:p>
-            <w:pPr>
-              <w:rPr>
-                <w:rFonts w:eastAsia="Times New Roman" w:cstheme="minorHAnsi"/>
-                <w:color w:val="000000"/>
-                <w:lang w:eastAsia="de-DE"/>
-              </w:rPr>
-            </w:pPr>
-            <w:r>
-              <w:rPr>
-                <w:rFonts w:eastAsia="Times New Roman" w:cstheme="minorHAnsi"/>
-                <w:color w:val="000000"/>
-                <w:lang w:eastAsia="de-DE"/>
-              </w:rPr>
-              <w:t xml:space="preserve">Admin </w:t>
-            </w:r>
-            <w:proofErr w:type="spellStart"/>
-            <w:r>
-              <w:rPr>
-                <w:rFonts w:eastAsia="Times New Roman" w:cstheme="minorHAnsi"/>
-                <w:color w:val="000000"/>
-                <w:lang w:eastAsia="de-DE"/>
-              </w:rPr>
-              <w:t>Routen</w:t>
-            </w:r>
-            <w:proofErr w:type="spellEnd"/>
-            <w:r>
-              <w:rPr>
-                <w:rFonts w:eastAsia="Times New Roman" w:cstheme="minorHAnsi"/>
-                <w:color w:val="000000"/>
-                <w:lang w:eastAsia="de-DE"/>
-              </w:rPr>
-              <w:t xml:space="preserve"> </w:t>
-            </w:r>
-            <w:proofErr w:type="spellStart"/>
-            <w:r>
-              <w:rPr>
-                <w:rFonts w:eastAsia="Times New Roman" w:cstheme="minorHAnsi"/>
-                <w:color w:val="000000"/>
-                <w:lang w:eastAsia="de-DE"/>
-              </w:rPr>
-              <w:t>absichern</w:t>
-            </w:r>
-            <w:proofErr w:type="spellEnd"/>
-          </w:p>
-        </w:tc>
-        <w:tc>
-          <w:tcPr>
-            <w:tcW w:w="2057" w:type="dxa"/>
-            <w:tcBorders>
-              <w:top w:val="single" w:sz="4" w:space="0" w:color="BFBFBF"/>
-              <w:left w:val="single" w:sz="4" w:space="0" w:color="BFBFBF"/>
-              <w:bottom w:val="single" w:sz="4" w:space="0" w:color="BFBFBF"/>
-              <w:right w:val="single" w:sz="4" w:space="0" w:color="BFBFBF"/>
-            </w:tcBorders>
-            <w:shd w:val="clear" w:color="auto" w:fill="auto"/>
-            <w:tcMar>
-              <w:top w:w="80" w:type="dxa"/>
-              <w:left w:w="80" w:type="dxa"/>
-              <w:bottom w:w="80" w:type="dxa"/>
-              <w:right w:w="80" w:type="dxa"/>
-            </w:tcMar>
-            <w:vAlign w:val="bottom"/>
-          </w:tcPr>
-          <w:p>
-            <w:pPr>
-              <w:rPr>
-                <w:rFonts w:eastAsia="Times New Roman" w:cstheme="minorHAnsi"/>
-                <w:color w:val="000000"/>
-                <w:lang w:eastAsia="de-DE"/>
-              </w:rPr>
-            </w:pPr>
-            <w:r>
-              <w:rPr>
-                <w:rFonts w:eastAsia="Times New Roman" w:cstheme="minorHAnsi"/>
-                <w:color w:val="000000"/>
-                <w:lang w:eastAsia="de-DE"/>
-              </w:rPr>
-              <w:t>15h</w:t>
-            </w:r>
           </w:p>
         </w:tc>
       </w:tr>
@@ -7079,7 +7064,16 @@
                 <w:color w:val="000000"/>
                 <w:lang w:eastAsia="de-DE"/>
               </w:rPr>
-              <w:t>65h</w:t>
+              <w:t>50</w:t>
+            </w:r>
+            <w:r>
+              <w:rPr>
+                <w:rFonts w:eastAsia="Times New Roman" w:cstheme="minorHAnsi"/>
+                <w:b/>
+                <w:color w:val="000000"/>
+                <w:lang w:eastAsia="de-DE"/>
+              </w:rPr>
+              <w:t>h</w:t>
             </w:r>
           </w:p>
         </w:tc>
@@ -7102,12 +7096,12 @@
     </w:p>
     <w:p>
       <w:pPr>
-        <w:pStyle w:val="Heading2"/>
+        <w:pStyle w:val="berschrift2"/>
         <w:rPr>
           <w:rFonts w:asciiTheme="minorHAnsi" w:hAnsiTheme="minorHAnsi" w:cstheme="minorHAnsi"/>
         </w:rPr>
       </w:pPr>
-      <w:bookmarkStart w:id="4" w:name="_Toc503648364"/>
+      <w:bookmarkStart w:id="5" w:name="_Toc503648364"/>
       <w:r>
         <w:rPr>
           <w:rFonts w:asciiTheme="minorHAnsi" w:eastAsia="Times New Roman" w:hAnsiTheme="minorHAnsi" w:cstheme="minorHAnsi"/>
@@ -7144,7 +7138,7 @@
         </w:rPr>
         <w:t>Seite</w:t>
       </w:r>
-      <w:bookmarkEnd w:id="4"/>
+      <w:bookmarkEnd w:id="5"/>
       <w:proofErr w:type="spellEnd"/>
     </w:p>
     <w:p>
@@ -7372,7 +7366,6 @@
                 <w:szCs w:val="24"/>
               </w:rPr>
             </w:pPr>
-            <w:proofErr w:type="spellStart"/>
             <w:r>
               <w:rPr>
                 <w:rFonts w:asciiTheme="minorHAnsi" w:eastAsia="Times New Roman" w:hAnsiTheme="minorHAnsi" w:cstheme="minorHAnsi"/>
@@ -7380,7 +7373,6 @@
               </w:rPr>
               <w:t>Responsive</w:t>
             </w:r>
-            <w:proofErr w:type="spellEnd"/>
           </w:p>
         </w:tc>
         <w:tc>
@@ -8081,13 +8073,13 @@
     </w:p>
     <w:p>
       <w:pPr>
-        <w:pStyle w:val="Heading2"/>
+        <w:pStyle w:val="berschrift2"/>
         <w:rPr>
           <w:rFonts w:asciiTheme="minorHAnsi" w:hAnsiTheme="minorHAnsi" w:cstheme="minorHAnsi"/>
           <w:lang w:val="de-DE"/>
         </w:rPr>
       </w:pPr>
-      <w:bookmarkStart w:id="5" w:name="_Toc503648365"/>
+      <w:bookmarkStart w:id="6" w:name="_Toc503648365"/>
       <w:r>
         <w:rPr>
           <w:rFonts w:asciiTheme="minorHAnsi" w:eastAsia="Times New Roman" w:hAnsiTheme="minorHAnsi" w:cstheme="minorHAnsi"/>
@@ -8124,7 +8116,7 @@
         </w:rPr>
         <w:t>Seite</w:t>
       </w:r>
-      <w:bookmarkEnd w:id="5"/>
+      <w:bookmarkEnd w:id="6"/>
       <w:proofErr w:type="spellEnd"/>
     </w:p>
     <w:p>
@@ -8353,7 +8345,6 @@
                 <w:szCs w:val="24"/>
               </w:rPr>
             </w:pPr>
-            <w:proofErr w:type="spellStart"/>
             <w:r>
               <w:rPr>
                 <w:rFonts w:asciiTheme="minorHAnsi" w:eastAsia="Times New Roman" w:hAnsiTheme="minorHAnsi" w:cstheme="minorHAnsi"/>
@@ -8361,7 +8352,6 @@
               </w:rPr>
               <w:t>Responsive</w:t>
             </w:r>
-            <w:proofErr w:type="spellEnd"/>
           </w:p>
         </w:tc>
         <w:tc>
@@ -8715,13 +8705,13 @@
     </w:p>
     <w:p>
       <w:pPr>
-        <w:pStyle w:val="Heading2"/>
+        <w:pStyle w:val="berschrift2"/>
         <w:rPr>
           <w:rFonts w:asciiTheme="minorHAnsi" w:eastAsia="Times New Roman" w:hAnsiTheme="minorHAnsi" w:cstheme="minorHAnsi"/>
           <w:lang w:val="en-US" w:eastAsia="de-DE"/>
         </w:rPr>
       </w:pPr>
-      <w:bookmarkStart w:id="6" w:name="_Toc503648366"/>
+      <w:bookmarkStart w:id="7" w:name="_Toc503648366"/>
       <w:r>
         <w:rPr>
           <w:rFonts w:asciiTheme="minorHAnsi" w:eastAsia="Times New Roman" w:hAnsiTheme="minorHAnsi" w:cstheme="minorHAnsi"/>
@@ -8758,7 +8748,7 @@
         </w:rPr>
         <w:t>Seite</w:t>
       </w:r>
-      <w:bookmarkEnd w:id="6"/>
+      <w:bookmarkEnd w:id="7"/>
       <w:proofErr w:type="spellEnd"/>
     </w:p>
     <w:p>
@@ -8988,7 +8978,6 @@
                 <w:szCs w:val="24"/>
               </w:rPr>
             </w:pPr>
-            <w:proofErr w:type="spellStart"/>
             <w:r>
               <w:rPr>
                 <w:rFonts w:asciiTheme="minorHAnsi" w:eastAsia="Times New Roman" w:hAnsiTheme="minorHAnsi" w:cstheme="minorHAnsi"/>
@@ -8996,7 +8985,6 @@
               </w:rPr>
               <w:t>Responsive</w:t>
             </w:r>
-            <w:proofErr w:type="spellEnd"/>
           </w:p>
         </w:tc>
         <w:tc>
@@ -9369,12 +9357,12 @@
     </w:p>
     <w:p>
       <w:pPr>
-        <w:pStyle w:val="Heading2"/>
+        <w:pStyle w:val="berschrift2"/>
         <w:rPr>
           <w:rFonts w:asciiTheme="minorHAnsi" w:hAnsiTheme="minorHAnsi" w:cstheme="minorHAnsi"/>
         </w:rPr>
       </w:pPr>
-      <w:bookmarkStart w:id="7" w:name="_Toc503648367"/>
+      <w:bookmarkStart w:id="8" w:name="_Toc503648367"/>
       <w:r>
         <w:rPr>
           <w:rFonts w:asciiTheme="minorHAnsi" w:hAnsiTheme="minorHAnsi" w:cstheme="minorHAnsi"/>
@@ -9422,7 +9410,7 @@
         </w:rPr>
         <w:t>Seite</w:t>
       </w:r>
-      <w:bookmarkEnd w:id="7"/>
+      <w:bookmarkEnd w:id="8"/>
       <w:proofErr w:type="spellEnd"/>
     </w:p>
     <w:p>
@@ -9434,7 +9422,7 @@
     </w:p>
     <w:tbl>
       <w:tblPr>
-        <w:tblStyle w:val="PlainTable1"/>
+        <w:tblStyle w:val="EinfacheTabelle1"/>
         <w:tblW w:w="8953" w:type="dxa"/>
         <w:tblLayout w:type="fixed"/>
         <w:tblLook w:val="04A0" w:firstRow="1" w:lastRow="0" w:firstColumn="1" w:lastColumn="0" w:noHBand="0" w:noVBand="1"/>
@@ -10181,7 +10169,6 @@
                 <w:lang w:eastAsia="de-DE"/>
               </w:rPr>
             </w:pPr>
-            <w:proofErr w:type="spellStart"/>
             <w:r>
               <w:rPr>
                 <w:rFonts w:asciiTheme="minorHAnsi" w:eastAsia="Times New Roman" w:hAnsiTheme="minorHAnsi" w:cstheme="minorHAnsi"/>
@@ -10189,7 +10176,6 @@
               </w:rPr>
               <w:t>Responsive</w:t>
             </w:r>
-            <w:proofErr w:type="spellEnd"/>
           </w:p>
         </w:tc>
         <w:tc>
@@ -10446,12 +10432,12 @@
     </w:p>
     <w:p>
       <w:pPr>
-        <w:pStyle w:val="Heading2"/>
+        <w:pStyle w:val="berschrift2"/>
         <w:rPr>
           <w:rFonts w:asciiTheme="minorHAnsi" w:hAnsiTheme="minorHAnsi" w:cstheme="minorHAnsi"/>
         </w:rPr>
       </w:pPr>
-      <w:bookmarkStart w:id="8" w:name="_Toc503648368"/>
+      <w:bookmarkStart w:id="9" w:name="_Toc503648368"/>
       <w:r>
         <w:rPr>
           <w:rFonts w:asciiTheme="minorHAnsi" w:hAnsiTheme="minorHAnsi" w:cstheme="minorHAnsi"/>
@@ -10491,7 +10477,7 @@
         </w:rPr>
         <w:t>Seite</w:t>
       </w:r>
-      <w:bookmarkEnd w:id="8"/>
+      <w:bookmarkEnd w:id="9"/>
       <w:proofErr w:type="spellEnd"/>
     </w:p>
     <w:p>
@@ -10503,7 +10489,7 @@
     </w:p>
     <w:tbl>
       <w:tblPr>
-        <w:tblStyle w:val="PlainTable1"/>
+        <w:tblStyle w:val="EinfacheTabelle1"/>
         <w:tblW w:w="0" w:type="auto"/>
         <w:tblLook w:val="04A0" w:firstRow="1" w:lastRow="0" w:firstColumn="1" w:lastColumn="0" w:noHBand="0" w:noVBand="1"/>
       </w:tblPr>
@@ -10842,12 +10828,12 @@
     </w:p>
     <w:p>
       <w:pPr>
-        <w:pStyle w:val="Heading2"/>
+        <w:pStyle w:val="berschrift2"/>
         <w:rPr>
           <w:rFonts w:asciiTheme="minorHAnsi" w:hAnsiTheme="minorHAnsi" w:cstheme="minorHAnsi"/>
         </w:rPr>
       </w:pPr>
-      <w:bookmarkStart w:id="9" w:name="_Toc503648369"/>
+      <w:bookmarkStart w:id="10" w:name="_Toc503648369"/>
       <w:r>
         <w:rPr>
           <w:rFonts w:asciiTheme="minorHAnsi" w:hAnsiTheme="minorHAnsi" w:cstheme="minorHAnsi"/>
@@ -10885,7 +10871,7 @@
         </w:rPr>
         <w:t>Seite</w:t>
       </w:r>
-      <w:bookmarkEnd w:id="9"/>
+      <w:bookmarkEnd w:id="10"/>
       <w:proofErr w:type="spellEnd"/>
     </w:p>
     <w:p>
@@ -10897,7 +10883,7 @@
     </w:p>
     <w:tbl>
       <w:tblPr>
-        <w:tblStyle w:val="PlainTable1"/>
+        <w:tblStyle w:val="EinfacheTabelle1"/>
         <w:tblW w:w="0" w:type="auto"/>
         <w:tblLook w:val="04A0" w:firstRow="1" w:lastRow="0" w:firstColumn="1" w:lastColumn="0" w:noHBand="0" w:noVBand="1"/>
       </w:tblPr>
@@ -11410,12 +11396,12 @@
     </w:p>
     <w:p>
       <w:pPr>
-        <w:pStyle w:val="Heading2"/>
+        <w:pStyle w:val="berschrift2"/>
         <w:rPr>
           <w:rFonts w:asciiTheme="minorHAnsi" w:hAnsiTheme="minorHAnsi" w:cstheme="minorHAnsi"/>
         </w:rPr>
       </w:pPr>
-      <w:bookmarkStart w:id="10" w:name="_Toc503648370"/>
+      <w:bookmarkStart w:id="11" w:name="_Toc503648370"/>
       <w:r>
         <w:rPr>
           <w:rFonts w:asciiTheme="minorHAnsi" w:hAnsiTheme="minorHAnsi" w:cstheme="minorHAnsi"/>
@@ -11441,7 +11427,7 @@
         </w:rPr>
         <w:t>Seite</w:t>
       </w:r>
-      <w:bookmarkEnd w:id="10"/>
+      <w:bookmarkEnd w:id="11"/>
       <w:proofErr w:type="spellEnd"/>
     </w:p>
     <w:p>
@@ -11453,7 +11439,7 @@
     </w:p>
     <w:tbl>
       <w:tblPr>
-        <w:tblStyle w:val="PlainTable1"/>
+        <w:tblStyle w:val="EinfacheTabelle1"/>
         <w:tblW w:w="0" w:type="auto"/>
         <w:tblLook w:val="04A0" w:firstRow="1" w:lastRow="0" w:firstColumn="1" w:lastColumn="0" w:noHBand="0" w:noVBand="1"/>
       </w:tblPr>
@@ -12460,12 +12446,12 @@
     </w:p>
     <w:p>
       <w:pPr>
-        <w:pStyle w:val="Heading2"/>
+        <w:pStyle w:val="berschrift2"/>
         <w:rPr>
           <w:rFonts w:asciiTheme="minorHAnsi" w:hAnsiTheme="minorHAnsi" w:cstheme="minorHAnsi"/>
         </w:rPr>
       </w:pPr>
-      <w:bookmarkStart w:id="11" w:name="_Toc503648371"/>
+      <w:bookmarkStart w:id="12" w:name="_Toc503648371"/>
       <w:r>
         <w:rPr>
           <w:rFonts w:asciiTheme="minorHAnsi" w:hAnsiTheme="minorHAnsi" w:cstheme="minorHAnsi"/>
@@ -12499,7 +12485,7 @@
         </w:rPr>
         <w:t>Seite</w:t>
       </w:r>
-      <w:bookmarkEnd w:id="11"/>
+      <w:bookmarkEnd w:id="12"/>
       <w:proofErr w:type="spellEnd"/>
     </w:p>
     <w:p>
@@ -12511,7 +12497,7 @@
     </w:p>
     <w:tbl>
       <w:tblPr>
-        <w:tblStyle w:val="PlainTable1"/>
+        <w:tblStyle w:val="EinfacheTabelle1"/>
         <w:tblW w:w="0" w:type="auto"/>
         <w:tblLook w:val="04A0" w:firstRow="1" w:lastRow="0" w:firstColumn="1" w:lastColumn="0" w:noHBand="0" w:noVBand="1"/>
       </w:tblPr>
@@ -13116,12 +13102,12 @@
     </w:p>
     <w:p>
       <w:pPr>
-        <w:pStyle w:val="Heading2"/>
+        <w:pStyle w:val="berschrift2"/>
         <w:rPr>
           <w:rFonts w:asciiTheme="minorHAnsi" w:hAnsiTheme="minorHAnsi" w:cstheme="minorHAnsi"/>
         </w:rPr>
       </w:pPr>
-      <w:bookmarkStart w:id="12" w:name="_Toc503648372"/>
+      <w:bookmarkStart w:id="13" w:name="_Toc503648372"/>
       <w:r>
         <w:rPr>
           <w:rFonts w:asciiTheme="minorHAnsi" w:hAnsiTheme="minorHAnsi" w:cstheme="minorHAnsi"/>
@@ -13148,7 +13134,7 @@
         </w:rPr>
         <w:t>Seite</w:t>
       </w:r>
-      <w:bookmarkEnd w:id="12"/>
+      <w:bookmarkEnd w:id="13"/>
       <w:proofErr w:type="spellEnd"/>
     </w:p>
     <w:p>
@@ -13160,7 +13146,7 @@
     </w:p>
     <w:tbl>
       <w:tblPr>
-        <w:tblStyle w:val="PlainTable1"/>
+        <w:tblStyle w:val="EinfacheTabelle1"/>
         <w:tblW w:w="0" w:type="auto"/>
         <w:tblLook w:val="04A0" w:firstRow="1" w:lastRow="0" w:firstColumn="1" w:lastColumn="0" w:noHBand="0" w:noVBand="1"/>
       </w:tblPr>
@@ -14085,12 +14071,12 @@
     </w:p>
     <w:p>
       <w:pPr>
-        <w:pStyle w:val="Heading2"/>
+        <w:pStyle w:val="berschrift2"/>
         <w:rPr>
           <w:rFonts w:asciiTheme="minorHAnsi" w:hAnsiTheme="minorHAnsi" w:cstheme="minorHAnsi"/>
         </w:rPr>
       </w:pPr>
-      <w:bookmarkStart w:id="13" w:name="_Toc503648373"/>
+      <w:bookmarkStart w:id="14" w:name="_Toc503648373"/>
       <w:r>
         <w:rPr>
           <w:rFonts w:asciiTheme="minorHAnsi" w:hAnsiTheme="minorHAnsi" w:cstheme="minorHAnsi"/>
@@ -14122,7 +14108,7 @@
         </w:rPr>
         <w:t>Seite</w:t>
       </w:r>
-      <w:bookmarkEnd w:id="13"/>
+      <w:bookmarkEnd w:id="14"/>
       <w:proofErr w:type="spellEnd"/>
     </w:p>
     <w:p>
@@ -14134,7 +14120,7 @@
     </w:p>
     <w:tbl>
       <w:tblPr>
-        <w:tblStyle w:val="PlainTable1"/>
+        <w:tblStyle w:val="EinfacheTabelle1"/>
         <w:tblW w:w="0" w:type="auto"/>
         <w:tblLook w:val="04A0" w:firstRow="1" w:lastRow="0" w:firstColumn="1" w:lastColumn="0" w:noHBand="0" w:noVBand="1"/>
       </w:tblPr>
@@ -14621,12 +14607,12 @@
     </w:p>
     <w:p>
       <w:pPr>
-        <w:pStyle w:val="Heading2"/>
+        <w:pStyle w:val="berschrift2"/>
         <w:rPr>
           <w:rFonts w:asciiTheme="minorHAnsi" w:hAnsiTheme="minorHAnsi" w:cstheme="minorHAnsi"/>
         </w:rPr>
       </w:pPr>
-      <w:bookmarkStart w:id="14" w:name="_Toc503648374"/>
+      <w:bookmarkStart w:id="15" w:name="_Toc503648374"/>
       <w:r>
         <w:rPr>
           <w:rFonts w:asciiTheme="minorHAnsi" w:hAnsiTheme="minorHAnsi" w:cstheme="minorHAnsi"/>
@@ -14658,7 +14644,7 @@
         </w:rPr>
         <w:t>Seite</w:t>
       </w:r>
-      <w:bookmarkEnd w:id="14"/>
+      <w:bookmarkEnd w:id="15"/>
       <w:proofErr w:type="spellEnd"/>
     </w:p>
     <w:p>
@@ -14670,7 +14656,7 @@
     </w:p>
     <w:tbl>
       <w:tblPr>
-        <w:tblStyle w:val="PlainTable1"/>
+        <w:tblStyle w:val="EinfacheTabelle1"/>
         <w:tblW w:w="0" w:type="auto"/>
         <w:tblLook w:val="04A0" w:firstRow="1" w:lastRow="0" w:firstColumn="1" w:lastColumn="0" w:noHBand="0" w:noVBand="1"/>
       </w:tblPr>
@@ -15174,13 +15160,13 @@
     </w:p>
     <w:p>
       <w:pPr>
-        <w:pStyle w:val="Heading1"/>
+        <w:pStyle w:val="berschrift1"/>
         <w:rPr>
           <w:rFonts w:asciiTheme="minorHAnsi" w:hAnsiTheme="minorHAnsi" w:cstheme="minorHAnsi"/>
           <w:lang w:val="de-DE"/>
         </w:rPr>
       </w:pPr>
-      <w:bookmarkStart w:id="15" w:name="_Toc503648375"/>
+      <w:bookmarkStart w:id="16" w:name="_Toc503648375"/>
       <w:r>
         <w:rPr>
           <w:rFonts w:asciiTheme="minorHAnsi" w:hAnsiTheme="minorHAnsi" w:cstheme="minorHAnsi"/>
@@ -15196,7 +15182,7 @@
         </w:rPr>
         <w:t>Backend</w:t>
       </w:r>
-      <w:bookmarkEnd w:id="15"/>
+      <w:bookmarkEnd w:id="16"/>
       <w:proofErr w:type="gramEnd"/>
     </w:p>
     <w:p>
@@ -15227,12 +15213,12 @@
     </w:p>
     <w:p>
       <w:pPr>
-        <w:pStyle w:val="Heading2"/>
+        <w:pStyle w:val="berschrift2"/>
         <w:rPr>
           <w:rFonts w:asciiTheme="minorHAnsi" w:hAnsiTheme="minorHAnsi" w:cstheme="minorHAnsi"/>
         </w:rPr>
       </w:pPr>
-      <w:bookmarkStart w:id="16" w:name="_Toc503648376"/>
+      <w:bookmarkStart w:id="17" w:name="_Toc503648376"/>
       <w:r>
         <w:rPr>
           <w:rFonts w:asciiTheme="minorHAnsi" w:hAnsiTheme="minorHAnsi" w:cstheme="minorHAnsi"/>
@@ -15246,7 +15232,7 @@
         </w:rPr>
         <w:t>Einarbeitung</w:t>
       </w:r>
-      <w:bookmarkEnd w:id="16"/>
+      <w:bookmarkEnd w:id="17"/>
       <w:proofErr w:type="spellEnd"/>
     </w:p>
     <w:p>
@@ -15261,7 +15247,7 @@
     </w:p>
     <w:tbl>
       <w:tblPr>
-        <w:tblStyle w:val="PlainTable1"/>
+        <w:tblStyle w:val="EinfacheTabelle1"/>
         <w:tblW w:w="9056" w:type="dxa"/>
         <w:tblLayout w:type="fixed"/>
         <w:tblLook w:val="04A0" w:firstRow="1" w:lastRow="0" w:firstColumn="1" w:lastColumn="0" w:noHBand="0" w:noVBand="1"/>
@@ -15623,18 +15609,8 @@
                 <w:sz w:val="24"/>
                 <w:szCs w:val="24"/>
               </w:rPr>
-              <w:t xml:space="preserve">Installation </w:t>
-            </w:r>
-            <w:proofErr w:type="spellStart"/>
-            <w:r>
-              <w:rPr>
-                <w:rFonts w:asciiTheme="minorHAnsi" w:hAnsiTheme="minorHAnsi" w:cstheme="minorHAnsi"/>
-                <w:sz w:val="24"/>
-                <w:szCs w:val="24"/>
-              </w:rPr>
-              <w:t>VirtualBox</w:t>
-            </w:r>
-            <w:proofErr w:type="spellEnd"/>
+              <w:t>Installation VirtualBox</w:t>
+            </w:r>
           </w:p>
         </w:tc>
         <w:tc>
@@ -16309,12 +16285,12 @@
     </w:p>
     <w:p>
       <w:pPr>
-        <w:pStyle w:val="Heading2"/>
+        <w:pStyle w:val="berschrift2"/>
         <w:rPr>
           <w:lang w:val="de-DE"/>
         </w:rPr>
       </w:pPr>
-      <w:bookmarkStart w:id="17" w:name="_Toc503648377"/>
+      <w:bookmarkStart w:id="18" w:name="_Toc503648377"/>
       <w:r>
         <w:rPr>
           <w:lang w:val="de-DE"/>
@@ -16328,7 +16304,7 @@
         </w:rPr>
         <w:t>Allgemein</w:t>
       </w:r>
-      <w:bookmarkEnd w:id="17"/>
+      <w:bookmarkEnd w:id="18"/>
       <w:proofErr w:type="gramEnd"/>
     </w:p>
     <w:p>
@@ -16349,7 +16325,7 @@
     </w:p>
     <w:tbl>
       <w:tblPr>
-        <w:tblStyle w:val="PlainTable1"/>
+        <w:tblStyle w:val="EinfacheTabelle1"/>
         <w:tblW w:w="9056" w:type="dxa"/>
         <w:tblLayout w:type="fixed"/>
         <w:tblLook w:val="04A0" w:firstRow="1" w:lastRow="0" w:firstColumn="1" w:lastColumn="0" w:noHBand="0" w:noVBand="1"/>
@@ -17023,13 +16999,13 @@
     </w:p>
     <w:p>
       <w:pPr>
-        <w:pStyle w:val="Heading2"/>
+        <w:pStyle w:val="berschrift2"/>
         <w:rPr>
           <w:rFonts w:asciiTheme="minorHAnsi" w:hAnsiTheme="minorHAnsi" w:cstheme="minorHAnsi"/>
           <w:lang w:val="de-DE"/>
         </w:rPr>
       </w:pPr>
-      <w:bookmarkStart w:id="18" w:name="_Toc503648378"/>
+      <w:bookmarkStart w:id="19" w:name="_Toc503648378"/>
       <w:r>
         <w:rPr>
           <w:rFonts w:asciiTheme="minorHAnsi" w:hAnsiTheme="minorHAnsi" w:cstheme="minorHAnsi"/>
@@ -17058,7 +17034,7 @@
         </w:rPr>
         <w:t>Projektstruktur</w:t>
       </w:r>
-      <w:bookmarkEnd w:id="18"/>
+      <w:bookmarkEnd w:id="19"/>
     </w:p>
     <w:p>
       <w:pPr>
@@ -17070,7 +17046,7 @@
     </w:p>
     <w:tbl>
       <w:tblPr>
-        <w:tblStyle w:val="PlainTable1"/>
+        <w:tblStyle w:val="EinfacheTabelle1"/>
         <w:tblW w:w="9056" w:type="dxa"/>
         <w:tblLayout w:type="fixed"/>
         <w:tblLook w:val="04A0" w:firstRow="1" w:lastRow="0" w:firstColumn="1" w:lastColumn="0" w:noHBand="0" w:noVBand="1"/>
@@ -17499,12 +17475,12 @@
     </w:p>
     <w:p>
       <w:pPr>
-        <w:pStyle w:val="Heading2"/>
+        <w:pStyle w:val="berschrift2"/>
         <w:rPr>
           <w:rFonts w:asciiTheme="minorHAnsi" w:hAnsiTheme="minorHAnsi" w:cstheme="minorHAnsi"/>
         </w:rPr>
       </w:pPr>
-      <w:bookmarkStart w:id="19" w:name="_Toc503648379"/>
+      <w:bookmarkStart w:id="20" w:name="_Toc503648379"/>
       <w:r>
         <w:rPr>
           <w:rFonts w:asciiTheme="minorHAnsi" w:hAnsiTheme="minorHAnsi" w:cstheme="minorHAnsi"/>
@@ -17536,7 +17512,7 @@
         </w:rPr>
         <w:t>Schnittstelle</w:t>
       </w:r>
-      <w:bookmarkEnd w:id="19"/>
+      <w:bookmarkEnd w:id="20"/>
       <w:proofErr w:type="spellEnd"/>
     </w:p>
     <w:p>
@@ -17548,7 +17524,7 @@
     </w:p>
     <w:tbl>
       <w:tblPr>
-        <w:tblStyle w:val="PlainTable1"/>
+        <w:tblStyle w:val="EinfacheTabelle1"/>
         <w:tblW w:w="9519" w:type="dxa"/>
         <w:tblLayout w:type="fixed"/>
         <w:tblLook w:val="04A0" w:firstRow="1" w:lastRow="0" w:firstColumn="1" w:lastColumn="0" w:noHBand="0" w:noVBand="1"/>
@@ -18510,17 +18486,7 @@
                 <w:sz w:val="24"/>
                 <w:szCs w:val="24"/>
               </w:rPr>
-              <w:t>RFID Tag</w:t>
-            </w:r>
-            <w:bookmarkStart w:id="20" w:name="_GoBack"/>
-            <w:bookmarkEnd w:id="20"/>
-            <w:r>
-              <w:rPr>
-                <w:rFonts w:asciiTheme="minorHAnsi" w:hAnsiTheme="minorHAnsi" w:cstheme="minorHAnsi"/>
-                <w:sz w:val="24"/>
-                <w:szCs w:val="24"/>
-              </w:rPr>
-              <w:t xml:space="preserve"> und UID </w:t>
+              <w:t xml:space="preserve">RFID Tag und UID </w:t>
             </w:r>
             <w:r>
               <w:rPr>
@@ -20421,7 +20387,7 @@
     </w:p>
     <w:p>
       <w:pPr>
-        <w:pStyle w:val="Heading2"/>
+        <w:pStyle w:val="berschrift2"/>
         <w:rPr>
           <w:rFonts w:asciiTheme="minorHAnsi" w:hAnsiTheme="minorHAnsi" w:cstheme="minorHAnsi"/>
         </w:rPr>
@@ -22194,7 +22160,7 @@
     </w:p>
     <w:p>
       <w:pPr>
-        <w:pStyle w:val="Heading2"/>
+        <w:pStyle w:val="berschrift2"/>
         <w:rPr>
           <w:rFonts w:asciiTheme="minorHAnsi" w:hAnsiTheme="minorHAnsi" w:cstheme="minorHAnsi"/>
           <w:lang w:val="de-DE"/>
@@ -23286,7 +23252,7 @@
     </w:p>
     <w:p>
       <w:pPr>
-        <w:pStyle w:val="Heading2"/>
+        <w:pStyle w:val="berschrift2"/>
         <w:rPr>
           <w:rFonts w:asciiTheme="minorHAnsi" w:hAnsiTheme="minorHAnsi" w:cstheme="minorHAnsi"/>
         </w:rPr>
@@ -23295,7 +23261,7 @@
     </w:p>
     <w:p>
       <w:pPr>
-        <w:pStyle w:val="Heading2"/>
+        <w:pStyle w:val="berschrift2"/>
         <w:rPr>
           <w:rFonts w:asciiTheme="minorHAnsi" w:hAnsiTheme="minorHAnsi" w:cstheme="minorHAnsi"/>
         </w:rPr>
@@ -24393,7 +24359,7 @@
     </w:p>
     <w:p>
       <w:pPr>
-        <w:pStyle w:val="Heading2"/>
+        <w:pStyle w:val="berschrift2"/>
         <w:rPr>
           <w:rFonts w:asciiTheme="minorHAnsi" w:hAnsiTheme="minorHAnsi" w:cstheme="minorHAnsi"/>
         </w:rPr>
@@ -25591,7 +25557,7 @@
     </w:p>
     <w:p>
       <w:pPr>
-        <w:pStyle w:val="Heading2"/>
+        <w:pStyle w:val="berschrift2"/>
         <w:rPr>
           <w:rFonts w:asciiTheme="minorHAnsi" w:hAnsiTheme="minorHAnsi" w:cstheme="minorHAnsi"/>
         </w:rPr>
@@ -26672,7 +26638,7 @@
     </w:p>
     <w:p>
       <w:pPr>
-        <w:pStyle w:val="Heading2"/>
+        <w:pStyle w:val="berschrift2"/>
         <w:rPr>
           <w:rFonts w:asciiTheme="minorHAnsi" w:hAnsiTheme="minorHAnsi" w:cstheme="minorHAnsi"/>
           <w:lang w:val="de-DE"/>
@@ -27555,7 +27521,7 @@
     </w:p>
     <w:p>
       <w:pPr>
-        <w:pStyle w:val="Heading2"/>
+        <w:pStyle w:val="berschrift2"/>
         <w:rPr>
           <w:rFonts w:asciiTheme="minorHAnsi" w:hAnsiTheme="minorHAnsi" w:cstheme="minorHAnsi"/>
         </w:rPr>
@@ -27563,7 +27529,7 @@
     </w:p>
     <w:p>
       <w:pPr>
-        <w:pStyle w:val="Heading2"/>
+        <w:pStyle w:val="berschrift2"/>
         <w:rPr>
           <w:rFonts w:asciiTheme="minorHAnsi" w:hAnsiTheme="minorHAnsi" w:cstheme="minorHAnsi"/>
         </w:rPr>
@@ -27571,7 +27537,7 @@
     </w:p>
     <w:p>
       <w:pPr>
-        <w:pStyle w:val="Heading2"/>
+        <w:pStyle w:val="berschrift2"/>
         <w:rPr>
           <w:rFonts w:asciiTheme="minorHAnsi" w:hAnsiTheme="minorHAnsi" w:cstheme="minorHAnsi"/>
         </w:rPr>
@@ -29557,15 +29523,15 @@
     <w:lsdException w:name="Mention" w:semiHidden="1" w:unhideWhenUsed="1"/>
     <w:lsdException w:name="Smart Hyperlink" w:semiHidden="1" w:unhideWhenUsed="1"/>
   </w:latentStyles>
-  <w:style w:type="paragraph" w:default="1" w:styleId="Normal">
+  <w:style w:type="paragraph" w:default="1" w:styleId="Standard">
     <w:name w:val="Normal"/>
     <w:qFormat/>
   </w:style>
-  <w:style w:type="paragraph" w:styleId="Heading1">
+  <w:style w:type="paragraph" w:styleId="berschrift1">
     <w:name w:val="heading 1"/>
-    <w:basedOn w:val="Normal"/>
-    <w:next w:val="Normal"/>
-    <w:link w:val="Heading1Char"/>
+    <w:basedOn w:val="Standard"/>
+    <w:next w:val="Standard"/>
+    <w:link w:val="berschrift1Zchn"/>
     <w:uiPriority w:val="9"/>
     <w:qFormat/>
     <w:rsid w:val="00F75588"/>
@@ -29582,11 +29548,11 @@
       <w:szCs w:val="32"/>
     </w:rPr>
   </w:style>
-  <w:style w:type="paragraph" w:styleId="Heading2">
+  <w:style w:type="paragraph" w:styleId="berschrift2">
     <w:name w:val="heading 2"/>
-    <w:basedOn w:val="Normal"/>
-    <w:next w:val="Normal"/>
-    <w:link w:val="Heading2Char"/>
+    <w:basedOn w:val="Standard"/>
+    <w:next w:val="Standard"/>
+    <w:link w:val="berschrift2Zchn"/>
     <w:uiPriority w:val="9"/>
     <w:unhideWhenUsed/>
     <w:qFormat/>
@@ -29604,13 +29570,13 @@
       <w:szCs w:val="26"/>
     </w:rPr>
   </w:style>
-  <w:style w:type="character" w:default="1" w:styleId="DefaultParagraphFont">
+  <w:style w:type="character" w:default="1" w:styleId="Absatz-Standardschriftart">
     <w:name w:val="Default Paragraph Font"/>
     <w:uiPriority w:val="1"/>
     <w:semiHidden/>
     <w:unhideWhenUsed/>
   </w:style>
-  <w:style w:type="table" w:default="1" w:styleId="TableNormal">
+  <w:style w:type="table" w:default="1" w:styleId="NormaleTabelle">
     <w:name w:val="Normal Table"/>
     <w:uiPriority w:val="99"/>
     <w:semiHidden/>
@@ -29625,16 +29591,16 @@
       </w:tblCellMar>
     </w:tblPr>
   </w:style>
-  <w:style w:type="numbering" w:default="1" w:styleId="NoList">
+  <w:style w:type="numbering" w:default="1" w:styleId="KeineListe">
     <w:name w:val="No List"/>
     <w:uiPriority w:val="99"/>
     <w:semiHidden/>
     <w:unhideWhenUsed/>
   </w:style>
-  <w:style w:type="character" w:customStyle="1" w:styleId="Heading1Char">
-    <w:name w:val="Heading 1 Char"/>
-    <w:basedOn w:val="DefaultParagraphFont"/>
-    <w:link w:val="Heading1"/>
+  <w:style w:type="character" w:customStyle="1" w:styleId="berschrift1Zchn">
+    <w:name w:val="Überschrift 1 Zchn"/>
+    <w:basedOn w:val="Absatz-Standardschriftart"/>
+    <w:link w:val="berschrift1"/>
     <w:uiPriority w:val="9"/>
     <w:rsid w:val="00F75588"/>
     <w:rPr>
@@ -29809,9 +29775,9 @@
       <w:lang w:eastAsia="en-GB"/>
     </w:rPr>
   </w:style>
-  <w:style w:type="paragraph" w:styleId="TOCHeading">
+  <w:style w:type="paragraph" w:styleId="Inhaltsverzeichnisberschrift">
     <w:name w:val="TOC Heading"/>
-    <w:next w:val="Normal"/>
+    <w:next w:val="Standard"/>
     <w:uiPriority w:val="39"/>
     <w:qFormat/>
     <w:rsid w:val="00F94A11"/>
@@ -29838,7 +29804,7 @@
       <w:lang w:val="de-DE" w:eastAsia="en-GB"/>
     </w:rPr>
   </w:style>
-  <w:style w:type="paragraph" w:styleId="TOC1">
+  <w:style w:type="paragraph" w:styleId="Verzeichnis1">
     <w:name w:val="toc 1"/>
     <w:uiPriority w:val="39"/>
     <w:rsid w:val="00F94A11"/>
@@ -29850,9 +29816,9 @@
       <w:bCs/>
     </w:rPr>
   </w:style>
-  <w:style w:type="table" w:styleId="TableGrid">
+  <w:style w:type="table" w:styleId="Tabellenraster">
     <w:name w:val="Table Grid"/>
-    <w:basedOn w:val="TableNormal"/>
+    <w:basedOn w:val="NormaleTabelle"/>
     <w:uiPriority w:val="39"/>
     <w:rsid w:val="00F94A11"/>
     <w:rPr>
@@ -29901,9 +29867,9 @@
       </w:tblCellMar>
     </w:tblPr>
   </w:style>
-  <w:style w:type="paragraph" w:styleId="NoSpacing">
+  <w:style w:type="paragraph" w:styleId="KeinLeerraum">
     <w:name w:val="No Spacing"/>
-    <w:link w:val="NoSpacingChar"/>
+    <w:link w:val="KeinLeerraumZchn"/>
     <w:uiPriority w:val="1"/>
     <w:qFormat/>
     <w:rsid w:val="000F2F6E"/>
@@ -29914,10 +29880,10 @@
       <w:lang w:val="en-US" w:eastAsia="zh-CN"/>
     </w:rPr>
   </w:style>
-  <w:style w:type="character" w:customStyle="1" w:styleId="NoSpacingChar">
-    <w:name w:val="No Spacing Char"/>
-    <w:basedOn w:val="DefaultParagraphFont"/>
-    <w:link w:val="NoSpacing"/>
+  <w:style w:type="character" w:customStyle="1" w:styleId="KeinLeerraumZchn">
+    <w:name w:val="Kein Leerraum Zchn"/>
+    <w:basedOn w:val="Absatz-Standardschriftart"/>
+    <w:link w:val="KeinLeerraum"/>
     <w:uiPriority w:val="1"/>
     <w:rsid w:val="000F2F6E"/>
     <w:rPr>
@@ -29927,10 +29893,10 @@
       <w:lang w:val="en-US" w:eastAsia="zh-CN"/>
     </w:rPr>
   </w:style>
-  <w:style w:type="paragraph" w:styleId="TOC2">
+  <w:style w:type="paragraph" w:styleId="Verzeichnis2">
     <w:name w:val="toc 2"/>
-    <w:basedOn w:val="Normal"/>
-    <w:next w:val="Normal"/>
+    <w:basedOn w:val="Standard"/>
+    <w:next w:val="Standard"/>
     <w:autoRedefine/>
     <w:uiPriority w:val="39"/>
     <w:unhideWhenUsed/>
@@ -29947,7 +29913,7 @@
   </w:style>
   <w:style w:type="character" w:styleId="Hyperlink">
     <w:name w:val="Hyperlink"/>
-    <w:basedOn w:val="DefaultParagraphFont"/>
+    <w:basedOn w:val="Absatz-Standardschriftart"/>
     <w:uiPriority w:val="99"/>
     <w:unhideWhenUsed/>
     <w:rsid w:val="00AD3532"/>
@@ -29956,10 +29922,10 @@
       <w:u w:val="single"/>
     </w:rPr>
   </w:style>
-  <w:style w:type="paragraph" w:styleId="TOC3">
+  <w:style w:type="paragraph" w:styleId="Verzeichnis3">
     <w:name w:val="toc 3"/>
-    <w:basedOn w:val="Normal"/>
-    <w:next w:val="Normal"/>
+    <w:basedOn w:val="Standard"/>
+    <w:next w:val="Standard"/>
     <w:autoRedefine/>
     <w:uiPriority w:val="39"/>
     <w:semiHidden/>
@@ -29973,10 +29939,10 @@
       <w:szCs w:val="22"/>
     </w:rPr>
   </w:style>
-  <w:style w:type="paragraph" w:styleId="TOC4">
+  <w:style w:type="paragraph" w:styleId="Verzeichnis4">
     <w:name w:val="toc 4"/>
-    <w:basedOn w:val="Normal"/>
-    <w:next w:val="Normal"/>
+    <w:basedOn w:val="Standard"/>
+    <w:next w:val="Standard"/>
     <w:autoRedefine/>
     <w:uiPriority w:val="39"/>
     <w:semiHidden/>
@@ -29990,10 +29956,10 @@
       <w:szCs w:val="20"/>
     </w:rPr>
   </w:style>
-  <w:style w:type="paragraph" w:styleId="TOC5">
+  <w:style w:type="paragraph" w:styleId="Verzeichnis5">
     <w:name w:val="toc 5"/>
-    <w:basedOn w:val="Normal"/>
-    <w:next w:val="Normal"/>
+    <w:basedOn w:val="Standard"/>
+    <w:next w:val="Standard"/>
     <w:autoRedefine/>
     <w:uiPriority w:val="39"/>
     <w:semiHidden/>
@@ -30007,10 +29973,10 @@
       <w:szCs w:val="20"/>
     </w:rPr>
   </w:style>
-  <w:style w:type="paragraph" w:styleId="TOC6">
+  <w:style w:type="paragraph" w:styleId="Verzeichnis6">
     <w:name w:val="toc 6"/>
-    <w:basedOn w:val="Normal"/>
-    <w:next w:val="Normal"/>
+    <w:basedOn w:val="Standard"/>
+    <w:next w:val="Standard"/>
     <w:autoRedefine/>
     <w:uiPriority w:val="39"/>
     <w:semiHidden/>
@@ -30024,10 +29990,10 @@
       <w:szCs w:val="20"/>
     </w:rPr>
   </w:style>
-  <w:style w:type="paragraph" w:styleId="TOC7">
+  <w:style w:type="paragraph" w:styleId="Verzeichnis7">
     <w:name w:val="toc 7"/>
-    <w:basedOn w:val="Normal"/>
-    <w:next w:val="Normal"/>
+    <w:basedOn w:val="Standard"/>
+    <w:next w:val="Standard"/>
     <w:autoRedefine/>
     <w:uiPriority w:val="39"/>
     <w:semiHidden/>
@@ -30041,10 +30007,10 @@
       <w:szCs w:val="20"/>
     </w:rPr>
   </w:style>
-  <w:style w:type="paragraph" w:styleId="TOC8">
+  <w:style w:type="paragraph" w:styleId="Verzeichnis8">
     <w:name w:val="toc 8"/>
-    <w:basedOn w:val="Normal"/>
-    <w:next w:val="Normal"/>
+    <w:basedOn w:val="Standard"/>
+    <w:next w:val="Standard"/>
     <w:autoRedefine/>
     <w:uiPriority w:val="39"/>
     <w:semiHidden/>
@@ -30058,10 +30024,10 @@
       <w:szCs w:val="20"/>
     </w:rPr>
   </w:style>
-  <w:style w:type="paragraph" w:styleId="TOC9">
+  <w:style w:type="paragraph" w:styleId="Verzeichnis9">
     <w:name w:val="toc 9"/>
-    <w:basedOn w:val="Normal"/>
-    <w:next w:val="Normal"/>
+    <w:basedOn w:val="Standard"/>
+    <w:next w:val="Standard"/>
     <w:autoRedefine/>
     <w:uiPriority w:val="39"/>
     <w:semiHidden/>
@@ -30075,9 +30041,9 @@
       <w:szCs w:val="20"/>
     </w:rPr>
   </w:style>
-  <w:style w:type="table" w:styleId="PlainTable1">
+  <w:style w:type="table" w:styleId="EinfacheTabelle1">
     <w:name w:val="Plain Table 1"/>
-    <w:basedOn w:val="TableNormal"/>
+    <w:basedOn w:val="NormaleTabelle"/>
     <w:uiPriority w:val="41"/>
     <w:rsid w:val="000A7B35"/>
     <w:tblPr>
@@ -30135,9 +30101,9 @@
       </w:tcPr>
     </w:tblStylePr>
   </w:style>
-  <w:style w:type="table" w:styleId="PlainTable3">
+  <w:style w:type="table" w:styleId="EinfacheTabelle3">
     <w:name w:val="Plain Table 3"/>
-    <w:basedOn w:val="TableNormal"/>
+    <w:basedOn w:val="NormaleTabelle"/>
     <w:uiPriority w:val="43"/>
     <w:rsid w:val="005A512B"/>
     <w:tblPr>
@@ -30225,10 +30191,10 @@
       </w:tcPr>
     </w:tblStylePr>
   </w:style>
-  <w:style w:type="character" w:customStyle="1" w:styleId="Heading2Char">
-    <w:name w:val="Heading 2 Char"/>
-    <w:basedOn w:val="DefaultParagraphFont"/>
-    <w:link w:val="Heading2"/>
+  <w:style w:type="character" w:customStyle="1" w:styleId="berschrift2Zchn">
+    <w:name w:val="Überschrift 2 Zchn"/>
+    <w:basedOn w:val="Absatz-Standardschriftart"/>
+    <w:link w:val="berschrift2"/>
     <w:uiPriority w:val="9"/>
     <w:rsid w:val="00845B50"/>
     <w:rPr>
@@ -30238,10 +30204,10 @@
       <w:szCs w:val="26"/>
     </w:rPr>
   </w:style>
-  <w:style w:type="paragraph" w:styleId="BalloonText">
+  <w:style w:type="paragraph" w:styleId="Sprechblasentext">
     <w:name w:val="Balloon Text"/>
-    <w:basedOn w:val="Normal"/>
-    <w:link w:val="BalloonTextChar"/>
+    <w:basedOn w:val="Standard"/>
+    <w:link w:val="SprechblasentextZchn"/>
     <w:uiPriority w:val="99"/>
     <w:semiHidden/>
     <w:unhideWhenUsed/>
@@ -30252,10 +30218,10 @@
       <w:szCs w:val="18"/>
     </w:rPr>
   </w:style>
-  <w:style w:type="character" w:customStyle="1" w:styleId="BalloonTextChar">
-    <w:name w:val="Balloon Text Char"/>
-    <w:basedOn w:val="DefaultParagraphFont"/>
-    <w:link w:val="BalloonText"/>
+  <w:style w:type="character" w:customStyle="1" w:styleId="SprechblasentextZchn">
+    <w:name w:val="Sprechblasentext Zchn"/>
+    <w:basedOn w:val="Absatz-Standardschriftart"/>
+    <w:link w:val="Sprechblasentext"/>
     <w:uiPriority w:val="99"/>
     <w:semiHidden/>
     <w:rsid w:val="007407E4"/>
@@ -30534,7 +30500,7 @@
 </file>
 
 <file path=customXml/itemProps1.xml><?xml version="1.0" encoding="utf-8"?>
-<ds:datastoreItem xmlns:ds="http://schemas.openxmlformats.org/officeDocument/2006/customXml" ds:itemID="{5E8A2C5C-CA48-9D4B-AC74-22E3B5B55EC0}">
+<ds:datastoreItem xmlns:ds="http://schemas.openxmlformats.org/officeDocument/2006/customXml" ds:itemID="{69FFC275-0210-428E-A737-09726626CAE0}">
   <ds:schemaRefs>
     <ds:schemaRef ds:uri="http://schemas.openxmlformats.org/officeDocument/2006/bibliography"/>
   </ds:schemaRefs>

</xml_diff>